<commit_message>
Fix spelling errors in documentation
</commit_message>
<xml_diff>
--- a/Documentation and presentation/MazeHaze.docx
+++ b/Documentation and presentation/MazeHaze.docx
@@ -534,6 +534,12 @@
     </w:p>
     <w:sdt>
       <w:sdtPr>
+        <w:rPr>
+          <w:rFonts w:asciiTheme="minorHAnsi" w:eastAsiaTheme="minorHAnsi" w:hAnsiTheme="minorHAnsi" w:cstheme="minorBidi"/>
+          <w:color w:val="auto"/>
+          <w:sz w:val="24"/>
+          <w:szCs w:val="24"/>
+        </w:rPr>
         <w:id w:val="576321401"/>
         <w:docPartObj>
           <w:docPartGallery w:val="Table of Contents"/>
@@ -542,13 +548,9 @@
       </w:sdtPr>
       <w:sdtEndPr>
         <w:rPr>
-          <w:rFonts w:asciiTheme="minorHAnsi" w:eastAsiaTheme="minorHAnsi" w:hAnsiTheme="minorHAnsi" w:cstheme="minorBidi"/>
           <w:b/>
           <w:bCs/>
           <w:noProof/>
-          <w:color w:val="auto"/>
-          <w:sz w:val="24"/>
-          <w:szCs w:val="24"/>
         </w:rPr>
       </w:sdtEndPr>
       <w:sdtContent>
@@ -2094,7 +2096,7 @@
           <w:sz w:val="28"/>
           <w:szCs w:val="28"/>
         </w:rPr>
-        <w:t>We all reached out to each other using platforms such as Mincrosoft Teams and Discord.</w:t>
+        <w:t>We all reached out to each other using platforms such as Microsoft Teams and Discord.</w:t>
       </w:r>
     </w:p>
     <w:p>
@@ -2132,7 +2134,23 @@
           <w:sz w:val="28"/>
           <w:szCs w:val="28"/>
         </w:rPr>
-        <w:t xml:space="preserve">This stage is when we decided what out goal for the project is. We showed each other our previous work so we assigned roles with ease. After that our Scrum Trainer gave tasks to the team and created the repository. We could not find a good time for meetings, so most of our communication happened through text messages. </w:t>
+        <w:t>This stage is when we decided what ou</w:t>
+      </w:r>
+      <w:r>
+        <w:rPr>
+          <w:rFonts w:ascii="Century Gothic" w:hAnsi="Century Gothic"/>
+          <w:sz w:val="28"/>
+          <w:szCs w:val="28"/>
+        </w:rPr>
+        <w:t>r</w:t>
+      </w:r>
+      <w:r>
+        <w:rPr>
+          <w:rFonts w:ascii="Century Gothic" w:hAnsi="Century Gothic"/>
+          <w:sz w:val="28"/>
+          <w:szCs w:val="28"/>
+        </w:rPr>
+        <w:t xml:space="preserve"> goal for the project is. We showed each other our previous work so we assigned roles with ease. After that our Scrum Trainer gave tasks to the team and created the repository. We could not find a good time for meetings, so most of our communication happened through text messages. </w:t>
       </w:r>
     </w:p>
     <w:p>
@@ -6677,6 +6695,28 @@
 </file>
 
 <file path=customXml/item1.xml><?xml version="1.0" encoding="utf-8"?>
+<p:properties xmlns:p="http://schemas.microsoft.com/office/2006/metadata/properties" xmlns:xsi="http://www.w3.org/2001/XMLSchema-instance" xmlns:pc="http://schemas.microsoft.com/office/infopath/2007/PartnerControls">
+  <documentManagement>
+    <Status xmlns="71af3243-3dd4-4a8d-8c0d-dd76da1f02a5">Not started</Status>
+    <MediaServiceKeyPoints xmlns="71af3243-3dd4-4a8d-8c0d-dd76da1f02a5" xsi:nil="true"/>
+  </documentManagement>
+</p:properties>
+</file>
+
+<file path=customXml/item2.xml><?xml version="1.0" encoding="utf-8"?>
+<b:Sources xmlns:b="http://schemas.openxmlformats.org/officeDocument/2006/bibliography" xmlns="http://schemas.openxmlformats.org/officeDocument/2006/bibliography" SelectedStyle="\APASixthEditionOfficeOnline.xsl" StyleName="APA" Version="6"/>
+</file>
+
+<file path=customXml/item3.xml><?xml version="1.0" encoding="utf-8"?>
+<?mso-contentType ?>
+<FormTemplates xmlns="http://schemas.microsoft.com/sharepoint/v3/contenttype/forms">
+  <Display>DocumentLibraryForm</Display>
+  <Edit>DocumentLibraryForm</Edit>
+  <New>DocumentLibraryForm</New>
+</FormTemplates>
+</file>
+
+<file path=customXml/item4.xml><?xml version="1.0" encoding="utf-8"?>
 <ct:contentTypeSchema xmlns:ct="http://schemas.microsoft.com/office/2006/metadata/contentType" xmlns:ma="http://schemas.microsoft.com/office/2006/metadata/properties/metaAttributes" ct:_="" ma:_="" ma:contentTypeName="Document" ma:contentTypeID="0x01010079F111ED35F8CC479449609E8A0923A6" ma:contentTypeVersion="12" ma:contentTypeDescription="Create a new document." ma:contentTypeScope="" ma:versionID="fa6e671f1cd7e4d96ff9652be322dd5e">
   <xsd:schema xmlns:xsd="http://www.w3.org/2001/XMLSchema" xmlns:xs="http://www.w3.org/2001/XMLSchema" xmlns:p="http://schemas.microsoft.com/office/2006/metadata/properties" xmlns:ns2="71af3243-3dd4-4a8d-8c0d-dd76da1f02a5" xmlns:ns3="16c05727-aa75-4e4a-9b5f-8a80a1165891" targetNamespace="http://schemas.microsoft.com/office/2006/metadata/properties" ma:root="true" ma:fieldsID="4e2496f70b101db0b8013f30a071bbf7" ns2:_="" ns3:_="">
     <xsd:import namespace="71af3243-3dd4-4a8d-8c0d-dd76da1f02a5"/>
@@ -6897,29 +6937,33 @@
 </ct:contentTypeSchema>
 </file>
 
-<file path=customXml/item2.xml><?xml version="1.0" encoding="utf-8"?>
-<?mso-contentType ?>
-<FormTemplates xmlns="http://schemas.microsoft.com/sharepoint/v3/contenttype/forms">
-  <Display>DocumentLibraryForm</Display>
-  <Edit>DocumentLibraryForm</Edit>
-  <New>DocumentLibraryForm</New>
-</FormTemplates>
+<file path=customXml/itemProps1.xml><?xml version="1.0" encoding="utf-8"?>
+<ds:datastoreItem xmlns:ds="http://schemas.openxmlformats.org/officeDocument/2006/customXml" ds:itemID="{57798B56-5215-4AD8-847F-8A1F1C10FD6F}">
+  <ds:schemaRefs>
+    <ds:schemaRef ds:uri="http://schemas.microsoft.com/office/2006/metadata/properties"/>
+    <ds:schemaRef ds:uri="http://schemas.microsoft.com/office/infopath/2007/PartnerControls"/>
+    <ds:schemaRef ds:uri="71af3243-3dd4-4a8d-8c0d-dd76da1f02a5"/>
+  </ds:schemaRefs>
+</ds:datastoreItem>
 </file>
 
-<file path=customXml/item3.xml><?xml version="1.0" encoding="utf-8"?>
-<b:Sources xmlns:b="http://schemas.openxmlformats.org/officeDocument/2006/bibliography" xmlns="http://schemas.openxmlformats.org/officeDocument/2006/bibliography" SelectedStyle="\APASixthEditionOfficeOnline.xsl" StyleName="APA" Version="6"/>
+<file path=customXml/itemProps2.xml><?xml version="1.0" encoding="utf-8"?>
+<ds:datastoreItem xmlns:ds="http://schemas.openxmlformats.org/officeDocument/2006/customXml" ds:itemID="{1C69683E-FA5B-4B04-BD4A-633CC243C7BE}">
+  <ds:schemaRefs>
+    <ds:schemaRef ds:uri="http://schemas.openxmlformats.org/officeDocument/2006/bibliography"/>
+  </ds:schemaRefs>
+</ds:datastoreItem>
 </file>
 
-<file path=customXml/item4.xml><?xml version="1.0" encoding="utf-8"?>
-<p:properties xmlns:p="http://schemas.microsoft.com/office/2006/metadata/properties" xmlns:xsi="http://www.w3.org/2001/XMLSchema-instance" xmlns:pc="http://schemas.microsoft.com/office/infopath/2007/PartnerControls">
-  <documentManagement>
-    <Status xmlns="71af3243-3dd4-4a8d-8c0d-dd76da1f02a5">Not started</Status>
-    <MediaServiceKeyPoints xmlns="71af3243-3dd4-4a8d-8c0d-dd76da1f02a5" xsi:nil="true"/>
-  </documentManagement>
-</p:properties>
+<file path=customXml/itemProps3.xml><?xml version="1.0" encoding="utf-8"?>
+<ds:datastoreItem xmlns:ds="http://schemas.openxmlformats.org/officeDocument/2006/customXml" ds:itemID="{EF425F07-5221-4468-81DD-0F0C28E7FD98}">
+  <ds:schemaRefs>
+    <ds:schemaRef ds:uri="http://schemas.microsoft.com/sharepoint/v3/contenttype/forms"/>
+  </ds:schemaRefs>
+</ds:datastoreItem>
 </file>
 
-<file path=customXml/itemProps1.xml><?xml version="1.0" encoding="utf-8"?>
+<file path=customXml/itemProps4.xml><?xml version="1.0" encoding="utf-8"?>
 <ds:datastoreItem xmlns:ds="http://schemas.openxmlformats.org/officeDocument/2006/customXml" ds:itemID="{507D20CB-E94B-44E8-97C3-44BC9C1AF38A}">
   <ds:schemaRefs>
     <ds:schemaRef ds:uri="http://schemas.microsoft.com/office/2006/metadata/contentType"/>
@@ -6936,30 +6980,4 @@
     <ds:schemaRef ds:uri="http://schemas.microsoft.com/internal/obd"/>
   </ds:schemaRefs>
 </ds:datastoreItem>
-</file>
-
-<file path=customXml/itemProps2.xml><?xml version="1.0" encoding="utf-8"?>
-<ds:datastoreItem xmlns:ds="http://schemas.openxmlformats.org/officeDocument/2006/customXml" ds:itemID="{EF425F07-5221-4468-81DD-0F0C28E7FD98}">
-  <ds:schemaRefs>
-    <ds:schemaRef ds:uri="http://schemas.microsoft.com/sharepoint/v3/contenttype/forms"/>
-  </ds:schemaRefs>
-</ds:datastoreItem>
-</file>
-
-<file path=customXml/itemProps3.xml><?xml version="1.0" encoding="utf-8"?>
-<ds:datastoreItem xmlns:ds="http://schemas.openxmlformats.org/officeDocument/2006/customXml" ds:itemID="{1C69683E-FA5B-4B04-BD4A-633CC243C7BE}">
-  <ds:schemaRefs>
-    <ds:schemaRef ds:uri="http://schemas.openxmlformats.org/officeDocument/2006/bibliography"/>
-  </ds:schemaRefs>
-</ds:datastoreItem>
-</file>
-
-<file path=customXml/itemProps4.xml><?xml version="1.0" encoding="utf-8"?>
-<ds:datastoreItem xmlns:ds="http://schemas.openxmlformats.org/officeDocument/2006/customXml" ds:itemID="{57798B56-5215-4AD8-847F-8A1F1C10FD6F}">
-  <ds:schemaRefs>
-    <ds:schemaRef ds:uri="http://schemas.microsoft.com/office/2006/metadata/properties"/>
-    <ds:schemaRef ds:uri="http://schemas.microsoft.com/office/infopath/2007/PartnerControls"/>
-    <ds:schemaRef ds:uri="71af3243-3dd4-4a8d-8c0d-dd76da1f02a5"/>
-  </ds:schemaRefs>
-</ds:datastoreItem>
 </file>
</xml_diff>